<commit_message>
docs(documentación): falta añadir computo clockify
</commit_message>
<xml_diff>
--- a/doc/Documentación proyecto olivanders.docx
+++ b/doc/Documentación proyecto olivanders.docx
@@ -43,7 +43,6 @@
           <w:r>
             <w:rPr>
               <w:rFonts w:asciiTheme="majorHAnsi" w:eastAsiaTheme="majorEastAsia" w:hAnsiTheme="majorHAnsi" w:cstheme="majorBidi"/>
-              <w:noProof w:val="0"/>
               <w:color w:val="2F5496" w:themeColor="accent1" w:themeShade="BF"/>
               <w:sz w:val="32"/>
               <w:szCs w:val="32"/>
@@ -801,7 +800,12 @@
         <w:sdt>
           <w:sdtPr>
             <w:rPr>
-              <w:lang w:val="es-ES"/>
+              <w:rFonts w:asciiTheme="minorHAnsi" w:eastAsiaTheme="minorHAnsi" w:hAnsiTheme="minorHAnsi" w:cstheme="minorBidi"/>
+              <w:noProof/>
+              <w:color w:val="auto"/>
+              <w:sz w:val="22"/>
+              <w:szCs w:val="22"/>
+              <w:lang w:val="es-ES" w:eastAsia="en-US"/>
             </w:rPr>
             <w:id w:val="-858507759"/>
             <w:docPartObj>
@@ -811,14 +815,8 @@
           </w:sdtPr>
           <w:sdtEndPr>
             <w:rPr>
-              <w:rFonts w:asciiTheme="minorHAnsi" w:eastAsiaTheme="minorHAnsi" w:hAnsiTheme="minorHAnsi" w:cstheme="minorBidi"/>
               <w:b/>
               <w:bCs/>
-              <w:noProof/>
-              <w:color w:val="auto"/>
-              <w:sz w:val="22"/>
-              <w:szCs w:val="22"/>
-              <w:lang w:eastAsia="en-US"/>
             </w:rPr>
           </w:sdtEndPr>
           <w:sdtContent>
@@ -1937,7 +1935,6 @@
             </w:p>
           </w:sdtContent>
         </w:sdt>
-        <w:p/>
         <w:p>
           <w:pPr>
             <w:tabs>
@@ -2150,8 +2147,6 @@
           </w:r>
         </w:p>
         <w:p>
-          <w:bookmarkStart w:id="0" w:name="_GoBack"/>
-          <w:bookmarkEnd w:id="0"/>
           <w:r>
             <w:br w:type="page"/>
           </w:r>
@@ -2170,14 +2165,14 @@
           <w:u w:val="single"/>
         </w:rPr>
       </w:pPr>
-      <w:bookmarkStart w:id="1" w:name="_Toc29469671"/>
+      <w:bookmarkStart w:id="0" w:name="_Toc29469671"/>
       <w:r>
         <w:rPr>
           <w:u w:val="single"/>
         </w:rPr>
         <w:t>Definición general del proyecto de software</w:t>
       </w:r>
-      <w:bookmarkEnd w:id="1"/>
+      <w:bookmarkEnd w:id="0"/>
     </w:p>
     <w:p/>
     <w:p>
@@ -2193,14 +2188,14 @@
           <w:u w:val="single"/>
         </w:rPr>
       </w:pPr>
-      <w:bookmarkStart w:id="2" w:name="_Toc29469672"/>
+      <w:bookmarkStart w:id="1" w:name="_Toc29469672"/>
       <w:r>
         <w:rPr>
           <w:u w:val="single"/>
         </w:rPr>
         <w:t>Procedicimientos de desarrollo.</w:t>
       </w:r>
-      <w:bookmarkEnd w:id="2"/>
+      <w:bookmarkEnd w:id="1"/>
     </w:p>
     <w:p/>
     <w:p>
@@ -2210,14 +2205,14 @@
           <w:u w:val="single"/>
         </w:rPr>
       </w:pPr>
-      <w:bookmarkStart w:id="3" w:name="_Toc29469673"/>
+      <w:bookmarkStart w:id="2" w:name="_Toc29469673"/>
       <w:r>
         <w:rPr>
           <w:u w:val="single"/>
         </w:rPr>
         <w:t>Heramientas utilizadas:</w:t>
       </w:r>
-      <w:bookmarkEnd w:id="3"/>
+      <w:bookmarkEnd w:id="2"/>
     </w:p>
     <w:p>
       <w:r>
@@ -2237,14 +2232,14 @@
           <w:u w:val="single"/>
         </w:rPr>
       </w:pPr>
-      <w:bookmarkStart w:id="4" w:name="_Toc29469674"/>
+      <w:bookmarkStart w:id="3" w:name="_Toc29469674"/>
       <w:r>
         <w:rPr>
           <w:u w:val="single"/>
         </w:rPr>
         <w:t>Planificación:</w:t>
       </w:r>
-      <w:bookmarkEnd w:id="4"/>
+      <w:bookmarkEnd w:id="3"/>
     </w:p>
     <w:p>
       <w:r>
@@ -2306,7 +2301,7 @@
       <w:pPr>
         <w:pStyle w:val="Descripcin"/>
       </w:pPr>
-      <w:bookmarkStart w:id="5" w:name="_Toc29469692"/>
+      <w:bookmarkStart w:id="4" w:name="_Toc29469692"/>
       <w:r>
         <w:t xml:space="preserve">Il·lustració </w:t>
       </w:r>
@@ -2328,7 +2323,7 @@
       <w:r>
         <w:t>: Diagrama en sucio hecho en clase</w:t>
       </w:r>
-      <w:bookmarkEnd w:id="5"/>
+      <w:bookmarkEnd w:id="4"/>
     </w:p>
     <w:p/>
     <w:p>
@@ -2338,14 +2333,14 @@
           <w:u w:val="single"/>
         </w:rPr>
       </w:pPr>
-      <w:bookmarkStart w:id="6" w:name="_Toc29469675"/>
+      <w:bookmarkStart w:id="5" w:name="_Toc29469675"/>
       <w:r>
         <w:rPr>
           <w:u w:val="single"/>
         </w:rPr>
         <w:t>Procedimientos de intalación y prueba.</w:t>
       </w:r>
-      <w:bookmarkEnd w:id="6"/>
+      <w:bookmarkEnd w:id="5"/>
     </w:p>
     <w:p/>
     <w:p>
@@ -2355,14 +2350,14 @@
           <w:u w:val="single"/>
         </w:rPr>
       </w:pPr>
-      <w:bookmarkStart w:id="7" w:name="_Toc29469676"/>
+      <w:bookmarkStart w:id="6" w:name="_Toc29469676"/>
       <w:r>
         <w:rPr>
           <w:u w:val="single"/>
         </w:rPr>
         <w:t>Requisitos no funcionales:</w:t>
       </w:r>
-      <w:bookmarkEnd w:id="7"/>
+      <w:bookmarkEnd w:id="6"/>
     </w:p>
     <w:p>
       <w:r>
@@ -2376,14 +2371,14 @@
           <w:u w:val="single"/>
         </w:rPr>
       </w:pPr>
-      <w:bookmarkStart w:id="8" w:name="_Toc29469677"/>
+      <w:bookmarkStart w:id="7" w:name="_Toc29469677"/>
       <w:r>
         <w:rPr>
           <w:u w:val="single"/>
         </w:rPr>
         <w:t>Obtención e instalación:</w:t>
       </w:r>
-      <w:bookmarkEnd w:id="8"/>
+      <w:bookmarkEnd w:id="7"/>
     </w:p>
     <w:p>
       <w:r>
@@ -2447,7 +2442,7 @@
       <w:pPr>
         <w:pStyle w:val="Descripcin"/>
       </w:pPr>
-      <w:bookmarkStart w:id="9" w:name="_Toc29469693"/>
+      <w:bookmarkStart w:id="8" w:name="_Toc29469693"/>
       <w:r>
         <w:t xml:space="preserve">Il·lustració </w:t>
       </w:r>
@@ -2469,7 +2464,7 @@
       <w:r>
         <w:t>: Gilded_rose.py</w:t>
       </w:r>
-      <w:bookmarkEnd w:id="9"/>
+      <w:bookmarkEnd w:id="8"/>
     </w:p>
     <w:p/>
     <w:p>
@@ -2479,7 +2474,7 @@
           <w:u w:val="single"/>
         </w:rPr>
       </w:pPr>
-      <w:bookmarkStart w:id="10" w:name="_Toc29469678"/>
+      <w:bookmarkStart w:id="9" w:name="_Toc29469678"/>
       <w:r>
         <w:rPr>
           <w:u w:val="single"/>
@@ -2492,7 +2487,7 @@
         </w:rPr>
         <w:t>yecto de software:</w:t>
       </w:r>
-      <w:bookmarkEnd w:id="10"/>
+      <w:bookmarkEnd w:id="9"/>
     </w:p>
     <w:p>
       <w:r>
@@ -2517,14 +2512,14 @@
           <w:u w:val="single"/>
         </w:rPr>
       </w:pPr>
-      <w:bookmarkStart w:id="11" w:name="_Toc29469679"/>
+      <w:bookmarkStart w:id="10" w:name="_Toc29469679"/>
       <w:r>
         <w:rPr>
           <w:u w:val="single"/>
         </w:rPr>
         <w:t>Arquitectura del sistema.</w:t>
       </w:r>
-      <w:bookmarkEnd w:id="11"/>
+      <w:bookmarkEnd w:id="10"/>
     </w:p>
     <w:p/>
     <w:p>
@@ -2544,14 +2539,14 @@
           <w:u w:val="single"/>
         </w:rPr>
       </w:pPr>
-      <w:bookmarkStart w:id="12" w:name="_Toc29469680"/>
+      <w:bookmarkStart w:id="11" w:name="_Toc29469680"/>
       <w:r>
         <w:rPr>
           <w:u w:val="single"/>
         </w:rPr>
         <w:t>Diagrama UML:</w:t>
       </w:r>
-      <w:bookmarkEnd w:id="12"/>
+      <w:bookmarkEnd w:id="11"/>
     </w:p>
     <w:p/>
     <w:p>
@@ -2601,7 +2596,7 @@
       <w:pPr>
         <w:pStyle w:val="Descripcin"/>
       </w:pPr>
-      <w:bookmarkStart w:id="13" w:name="_Toc29469694"/>
+      <w:bookmarkStart w:id="12" w:name="_Toc29469694"/>
       <w:r>
         <w:t xml:space="preserve">Il·lustració </w:t>
       </w:r>
@@ -2623,7 +2618,7 @@
       <w:r>
         <w:t>: Diagrama UML</w:t>
       </w:r>
-      <w:bookmarkEnd w:id="13"/>
+      <w:bookmarkEnd w:id="12"/>
     </w:p>
     <w:p/>
     <w:p>
@@ -2633,14 +2628,14 @@
           <w:u w:val="single"/>
         </w:rPr>
       </w:pPr>
-      <w:bookmarkStart w:id="14" w:name="_Toc29469681"/>
+      <w:bookmarkStart w:id="13" w:name="_Toc29469681"/>
       <w:r>
         <w:rPr>
           <w:u w:val="single"/>
         </w:rPr>
         <w:t>Descripción individual de los módulos:</w:t>
       </w:r>
-      <w:bookmarkEnd w:id="14"/>
+      <w:bookmarkEnd w:id="13"/>
     </w:p>
     <w:p>
       <w:pPr>
@@ -2663,11 +2658,11 @@
       <w:pPr>
         <w:pStyle w:val="Ttulo3"/>
       </w:pPr>
-      <w:bookmarkStart w:id="15" w:name="_Toc29469682"/>
+      <w:bookmarkStart w:id="14" w:name="_Toc29469682"/>
       <w:r>
         <w:t>Gilded_rose.py</w:t>
       </w:r>
-      <w:bookmarkEnd w:id="15"/>
+      <w:bookmarkEnd w:id="14"/>
     </w:p>
     <w:p>
       <w:r>
@@ -2723,11 +2718,11 @@
       <w:pPr>
         <w:pStyle w:val="Ttulo3"/>
       </w:pPr>
-      <w:bookmarkStart w:id="16" w:name="_Toc29469683"/>
+      <w:bookmarkStart w:id="15" w:name="_Toc29469683"/>
       <w:r>
         <w:t>Item.py</w:t>
       </w:r>
-      <w:bookmarkEnd w:id="16"/>
+      <w:bookmarkEnd w:id="15"/>
     </w:p>
     <w:p>
       <w:r>
@@ -2748,8 +2743,13 @@
         </w:rPr>
         <w:t xml:space="preserve"> </w:t>
       </w:r>
-    </w:p>
-    <w:p/>
+      <w:r>
+        <w:t>Define name, sell_in y quality</w:t>
+      </w:r>
+      <w:r>
+        <w:t xml:space="preserve"> que será herencia directa a Normal_item.</w:t>
+      </w:r>
+    </w:p>
     <w:p>
       <w:pPr>
         <w:rPr>
@@ -2780,11 +2780,34 @@
       <w:pPr>
         <w:pStyle w:val="Ttulo3"/>
       </w:pPr>
-      <w:bookmarkStart w:id="17" w:name="_Toc29469684"/>
+      <w:bookmarkStart w:id="16" w:name="_Toc29469684"/>
       <w:r>
         <w:t>Updatable.py</w:t>
       </w:r>
-      <w:bookmarkEnd w:id="17"/>
+      <w:bookmarkEnd w:id="16"/>
+    </w:p>
+    <w:p>
+      <w:r>
+        <w:rPr>
+          <w:b/>
+        </w:rPr>
+        <w:t xml:space="preserve">DESCRIPCIÓN GENERAL Y PROPÓSITO </w:t>
+      </w:r>
+      <w:r>
+        <w:rPr>
+          <w:b/>
+        </w:rPr>
+        <w:sym w:font="Wingdings" w:char="F0E0"/>
+      </w:r>
+      <w:r>
+        <w:rPr>
+          <w:b/>
+        </w:rPr>
+        <w:t xml:space="preserve"> </w:t>
+      </w:r>
+      <w:r>
+        <w:t>Definir update_item, lo usaremos de conector</w:t>
+      </w:r>
     </w:p>
     <w:p>
       <w:pPr>
@@ -2796,27 +2819,6 @@
         <w:rPr>
           <w:b/>
         </w:rPr>
-        <w:t xml:space="preserve">DESCRIPCIÓN GENERAL Y PROPÓSITO </w:t>
-      </w:r>
-      <w:r>
-        <w:rPr>
-          <w:b/>
-        </w:rPr>
-        <w:sym w:font="Wingdings" w:char="F0E0"/>
-      </w:r>
-    </w:p>
-    <w:p/>
-    <w:p>
-      <w:pPr>
-        <w:rPr>
-          <w:b/>
-        </w:rPr>
-      </w:pPr>
-      <w:r>
-        <w:rPr>
-          <w:b/>
-        </w:rPr>
-        <w:lastRenderedPageBreak/>
         <w:t xml:space="preserve">URL REPOSITORIO </w:t>
       </w:r>
       <w:r>
@@ -2837,32 +2839,70 @@
       <w:pPr>
         <w:pStyle w:val="Ttulo3"/>
       </w:pPr>
-      <w:bookmarkStart w:id="18" w:name="_Toc29469685"/>
+      <w:bookmarkStart w:id="17" w:name="_Toc29469685"/>
       <w:r>
         <w:t>Normal_item.py</w:t>
       </w:r>
-      <w:bookmarkEnd w:id="18"/>
-    </w:p>
-    <w:p>
-      <w:pPr>
+      <w:bookmarkEnd w:id="17"/>
+    </w:p>
+    <w:p>
+      <w:r>
         <w:rPr>
           <w:b/>
         </w:rPr>
-      </w:pPr>
+        <w:t xml:space="preserve">DESCRIPCIÓN GENERAL Y PROPÓSITO </w:t>
+      </w:r>
       <w:r>
         <w:rPr>
           <w:b/>
         </w:rPr>
-        <w:t xml:space="preserve">DESCRIPCIÓN GENERAL Y PROPÓSITO </w:t>
+        <w:sym w:font="Wingdings" w:char="F0E0"/>
       </w:r>
       <w:r>
         <w:rPr>
           <w:b/>
         </w:rPr>
-        <w:sym w:font="Wingdings" w:char="F0E0"/>
-      </w:r>
-    </w:p>
-    <w:p/>
+        <w:t xml:space="preserve"> </w:t>
+      </w:r>
+      <w:r>
+        <w:t xml:space="preserve">Aplica </w:t>
+      </w:r>
+      <w:r>
+        <w:t xml:space="preserve">name, sell_in y quality </w:t>
+      </w:r>
+      <w:r>
+        <w:t xml:space="preserve">heredados </w:t>
+      </w:r>
+      <w:r>
+        <w:t>de Item</w:t>
+      </w:r>
+      <w:r>
+        <w:t>,</w:t>
+      </w:r>
+      <w:r>
+        <w:t xml:space="preserve"> además de</w:t>
+      </w:r>
+      <w:r>
+        <w:t xml:space="preserve">, </w:t>
+      </w:r>
+      <w:r>
+        <w:t>proporcionar las propiedades básicas de quality y sell_in, sus condiciones (límites) y por último actualizar los items.</w:t>
+      </w:r>
+    </w:p>
+    <w:p>
+      <w:r>
+        <w:t>Se aplica el concepto de quality_speed  y sell</w:t>
+      </w:r>
+      <w:r>
+        <w:t xml:space="preserve">_in_speed </w:t>
+      </w:r>
+      <w:r>
+        <w:t>para</w:t>
+      </w:r>
+      <w:r>
+        <w:t xml:space="preserve"> introducir cómo se manifestará por norma la actualización de estos valores.</w:t>
+      </w:r>
+    </w:p>
     <w:p>
       <w:pPr>
         <w:rPr>
@@ -2896,37 +2936,34 @@
       <w:pPr>
         <w:pStyle w:val="Ttulo3"/>
       </w:pPr>
-      <w:bookmarkStart w:id="19" w:name="_Toc29469686"/>
+      <w:bookmarkStart w:id="18" w:name="_Toc29469686"/>
       <w:r>
         <w:t>Aged_brie.py</w:t>
       </w:r>
-      <w:bookmarkEnd w:id="19"/>
-    </w:p>
-    <w:p>
-      <w:pPr>
+      <w:bookmarkEnd w:id="18"/>
+    </w:p>
+    <w:p>
+      <w:r>
         <w:rPr>
           <w:b/>
         </w:rPr>
-      </w:pPr>
+        <w:t xml:space="preserve">DESCRIPCIÓN GENERAL Y PROPÓSITO </w:t>
+      </w:r>
       <w:r>
         <w:rPr>
           <w:b/>
         </w:rPr>
-        <w:t xml:space="preserve">DESCRIPCIÓN GENERAL Y PROPÓSITO </w:t>
+        <w:sym w:font="Wingdings" w:char="F0E0"/>
       </w:r>
       <w:r>
         <w:rPr>
           <w:b/>
         </w:rPr>
-        <w:sym w:font="Wingdings" w:char="F0E0"/>
-      </w:r>
-    </w:p>
-    <w:p>
-      <w:pPr>
-        <w:rPr>
-          <w:b/>
-        </w:rPr>
-      </w:pPr>
+        <w:t xml:space="preserve"> </w:t>
+      </w:r>
+      <w:r>
+        <w:t>Coje como referencia Normal_item pero su manifestación de quality_speed es de 1 y el sell_in se conserva igual que normal item, al igual que sus límites.</w:t>
+      </w:r>
     </w:p>
     <w:p>
       <w:pPr>
@@ -2958,32 +2995,35 @@
       <w:pPr>
         <w:pStyle w:val="Ttulo3"/>
       </w:pPr>
-      <w:bookmarkStart w:id="20" w:name="_Toc29469687"/>
+      <w:bookmarkStart w:id="19" w:name="_Toc29469687"/>
       <w:r>
         <w:t>Backstage_pass.py</w:t>
       </w:r>
-      <w:bookmarkEnd w:id="20"/>
-    </w:p>
-    <w:p>
-      <w:pPr>
+      <w:bookmarkEnd w:id="19"/>
+    </w:p>
+    <w:p>
+      <w:r>
         <w:rPr>
           <w:b/>
         </w:rPr>
-      </w:pPr>
+        <w:t xml:space="preserve">DESCRIPCIÓN GENERAL Y PROPÓSITO </w:t>
+      </w:r>
       <w:r>
         <w:rPr>
           <w:b/>
         </w:rPr>
-        <w:t xml:space="preserve">DESCRIPCIÓN GENERAL Y PROPÓSITO </w:t>
+        <w:sym w:font="Wingdings" w:char="F0E0"/>
       </w:r>
       <w:r>
         <w:rPr>
           <w:b/>
         </w:rPr>
-        <w:sym w:font="Wingdings" w:char="F0E0"/>
-      </w:r>
-    </w:p>
-    <w:p/>
+        <w:t xml:space="preserve"> </w:t>
+      </w:r>
+      <w:r>
+        <w:t>Coje como referencia Normal_item y en este caso su quality_speed se incrementa 1, sell_in sigue la regla de Normal_item.</w:t>
+      </w:r>
+    </w:p>
     <w:p>
       <w:pPr>
         <w:rPr>
@@ -3014,32 +3054,35 @@
       <w:pPr>
         <w:pStyle w:val="Ttulo3"/>
       </w:pPr>
-      <w:bookmarkStart w:id="21" w:name="_Toc29469688"/>
+      <w:bookmarkStart w:id="20" w:name="_Toc29469688"/>
       <w:r>
         <w:t>Conjured.py</w:t>
       </w:r>
-      <w:bookmarkEnd w:id="21"/>
-    </w:p>
-    <w:p>
-      <w:pPr>
+      <w:bookmarkEnd w:id="20"/>
+    </w:p>
+    <w:p>
+      <w:r>
         <w:rPr>
           <w:b/>
         </w:rPr>
-      </w:pPr>
+        <w:t xml:space="preserve">DESCRIPCIÓN GENERAL Y PROPÓSITO </w:t>
+      </w:r>
       <w:r>
         <w:rPr>
           <w:b/>
         </w:rPr>
-        <w:t xml:space="preserve">DESCRIPCIÓN GENERAL Y PROPÓSITO </w:t>
+        <w:sym w:font="Wingdings" w:char="F0E0"/>
       </w:r>
       <w:r>
         <w:rPr>
           <w:b/>
         </w:rPr>
-        <w:sym w:font="Wingdings" w:char="F0E0"/>
-      </w:r>
-    </w:p>
-    <w:p/>
+        <w:t xml:space="preserve"> </w:t>
+      </w:r>
+      <w:r>
+        <w:t>Coje como referencia Normal_item, perderá por debajo de 0 el doble que normal item y continua con la misma regla de sell_in que Normal_item.</w:t>
+      </w:r>
+    </w:p>
     <w:p>
       <w:pPr>
         <w:rPr>
@@ -3070,55 +3113,112 @@
       <w:pPr>
         <w:pStyle w:val="Ttulo3"/>
       </w:pPr>
-      <w:bookmarkStart w:id="22" w:name="_Toc29469689"/>
+      <w:bookmarkStart w:id="21" w:name="_Toc29469689"/>
       <w:r>
         <w:t>Sulfuras_hand.py</w:t>
       </w:r>
+      <w:bookmarkEnd w:id="21"/>
+    </w:p>
+    <w:p>
+      <w:r>
+        <w:rPr>
+          <w:b/>
+        </w:rPr>
+        <w:t xml:space="preserve">DESCRIPCIÓN GENERAL Y PROPÓSITO </w:t>
+      </w:r>
+      <w:r>
+        <w:rPr>
+          <w:b/>
+        </w:rPr>
+        <w:sym w:font="Wingdings" w:char="F0E0"/>
+      </w:r>
+      <w:r>
+        <w:rPr>
+          <w:b/>
+        </w:rPr>
+        <w:t xml:space="preserve"> </w:t>
+      </w:r>
+      <w:r>
+        <w:t>Coje como referencia Normal_item, en este caso éste item no manifiesta ningún cambio de quality ni de sell_in pero el límite fijado se fija a 80</w:t>
+      </w:r>
+    </w:p>
+    <w:p>
+      <w:pPr>
+        <w:rPr>
+          <w:b/>
+        </w:rPr>
+      </w:pPr>
+      <w:r>
+        <w:rPr>
+          <w:b/>
+        </w:rPr>
+        <w:t xml:space="preserve">URL REPOSITORIO </w:t>
+      </w:r>
+      <w:r>
+        <w:rPr>
+          <w:b/>
+        </w:rPr>
+        <w:sym w:font="Wingdings" w:char="F0E0"/>
+      </w:r>
+    </w:p>
+    <w:p/>
+    <w:p/>
+    <w:p/>
+    <w:p/>
+    <w:p/>
+    <w:p>
+      <w:pPr>
+        <w:pStyle w:val="Ttulo2"/>
+        <w:rPr>
+          <w:u w:val="single"/>
+        </w:rPr>
+      </w:pPr>
+      <w:r>
+        <w:rPr>
+          <w:u w:val="single"/>
+        </w:rPr>
+        <w:lastRenderedPageBreak/>
+        <w:t>Planificación y duración</w:t>
+      </w:r>
+    </w:p>
+    <w:p/>
+    <w:p>
+      <w:pPr>
+        <w:pStyle w:val="Ttulo3"/>
+        <w:rPr>
+          <w:u w:val="single"/>
+        </w:rPr>
+      </w:pPr>
+      <w:r>
+        <w:rPr>
+          <w:u w:val="single"/>
+        </w:rPr>
+        <w:t>Computo clockify:</w:t>
+      </w:r>
+    </w:p>
+    <w:p>
+      <w:bookmarkStart w:id="22" w:name="_GoBack"/>
       <w:bookmarkEnd w:id="22"/>
     </w:p>
+    <w:p/>
     <w:p>
       <w:pPr>
-        <w:rPr>
-          <w:b/>
+        <w:pStyle w:val="Ttulo3"/>
+        <w:rPr>
+          <w:u w:val="single"/>
         </w:rPr>
       </w:pPr>
       <w:r>
         <w:rPr>
-          <w:b/>
-        </w:rPr>
-        <w:t xml:space="preserve">DESCRIPCIÓN GENERAL Y PROPÓSITO </w:t>
-      </w:r>
-      <w:r>
-        <w:rPr>
-          <w:b/>
-        </w:rPr>
-        <w:sym w:font="Wingdings" w:char="F0E0"/>
-      </w:r>
-    </w:p>
-    <w:p/>
-    <w:p>
-      <w:pPr>
-        <w:rPr>
-          <w:b/>
-        </w:rPr>
-      </w:pPr>
-      <w:r>
-        <w:rPr>
-          <w:b/>
-        </w:rPr>
-        <w:t xml:space="preserve">URL REPOSITORIO </w:t>
-      </w:r>
-      <w:r>
-        <w:rPr>
-          <w:b/>
-        </w:rPr>
-        <w:sym w:font="Wingdings" w:char="F0E0"/>
-      </w:r>
-    </w:p>
-    <w:p>
-      <w:pPr>
-        <w:pStyle w:val="Descripcin"/>
-      </w:pPr>
+          <w:u w:val="single"/>
+        </w:rPr>
+        <w:t>Dificultades :</w:t>
+      </w:r>
+    </w:p>
+    <w:p>
+      <w:r>
+        <w:t>Nuestra mayor dificultad en este proyecto el poco conocimiento que teníamos en un inicio de programación orientada a objetos. Esto supuesto que los integrantes hayamos tenido que buscar información exhaustivamente en las documentaciones ofrecidas.</w:t>
+      </w:r>
     </w:p>
     <w:sectPr>
       <w:headerReference w:type="default" r:id="rId13"/>
@@ -3169,6 +3269,7 @@
         <w:docPartUnique/>
       </w:docPartObj>
     </w:sdtPr>
+    <w:sdtEndPr/>
     <w:sdtContent>
       <w:p>
         <w:pPr>
@@ -4187,6 +4288,7 @@
     <w:rsidRoot w:val="003741AF"/>
     <w:rsid w:val="00054014"/>
     <w:rsid w:val="000E5701"/>
+    <w:rsid w:val="00325302"/>
     <w:rsid w:val="003741AF"/>
   </w:rsids>
   <m:mathPr>
@@ -4967,7 +5069,7 @@
 </file>
 
 <file path=customXml/itemProps2.xml><?xml version="1.0" encoding="utf-8"?>
-<ds:datastoreItem xmlns:ds="http://schemas.openxmlformats.org/officeDocument/2006/customXml" ds:itemID="{406B29D4-19A6-4CF4-8C8A-7B9F285491F4}">
+<ds:datastoreItem xmlns:ds="http://schemas.openxmlformats.org/officeDocument/2006/customXml" ds:itemID="{E7DF4D19-B989-45CD-AC86-741CD8813B1F}">
   <ds:schemaRefs>
     <ds:schemaRef ds:uri="http://schemas.openxmlformats.org/officeDocument/2006/bibliography"/>
   </ds:schemaRefs>

</xml_diff>

<commit_message>
docs(Documentación acabada): Documentación acabada .doc y .pdf
</commit_message>
<xml_diff>
--- a/doc/Documentación proyecto olivanders.docx
+++ b/doc/Documentación proyecto olivanders.docx
@@ -2532,6 +2532,7 @@
         <w:t>Además, utilizando el Framework de python llamado Flask, hacemos una pequeña base de datos de una tabla que utilizando otro módulo podremos parsear y obtener los datos con mayor éxito.</w:t>
       </w:r>
     </w:p>
+    <w:p/>
     <w:p>
       <w:pPr>
         <w:pStyle w:val="Ttulo3"/>
@@ -2544,6 +2545,7 @@
         <w:rPr>
           <w:u w:val="single"/>
         </w:rPr>
+        <w:lastRenderedPageBreak/>
         <w:t>Diagrama UML:</w:t>
       </w:r>
       <w:bookmarkEnd w:id="11"/>
@@ -2554,7 +2556,6 @@
         <w:keepNext/>
       </w:pPr>
       <w:r>
-        <w:lastRenderedPageBreak/>
         <w:drawing>
           <wp:inline distT="0" distB="0" distL="0" distR="0" wp14:anchorId="67B4A83C" wp14:editId="18A6E8C8">
             <wp:extent cx="5400040" cy="3877310"/>
@@ -2706,6 +2707,14 @@
         </w:rPr>
         <w:t xml:space="preserve"> </w:t>
       </w:r>
+      <w:hyperlink r:id="rId13" w:history="1">
+        <w:r>
+          <w:rPr>
+            <w:rStyle w:val="Hipervnculo"/>
+          </w:rPr>
+          <w:t>https://github.com/mmasso/project_olivanders/blob/master/L%C3%B3gica/Gilded_rose.py</w:t>
+        </w:r>
+      </w:hyperlink>
     </w:p>
     <w:p>
       <w:pPr>
@@ -2768,6 +2777,20 @@
         </w:rPr>
         <w:sym w:font="Wingdings" w:char="F0E0"/>
       </w:r>
+      <w:r>
+        <w:rPr>
+          <w:b/>
+        </w:rPr>
+        <w:t xml:space="preserve"> </w:t>
+      </w:r>
+      <w:hyperlink r:id="rId14" w:history="1">
+        <w:r>
+          <w:rPr>
+            <w:rStyle w:val="Hipervnculo"/>
+          </w:rPr>
+          <w:t>https://github.com/mmasso/project_olivanders/blob/master/L%C3%B3gica/Item.py</w:t>
+        </w:r>
+      </w:hyperlink>
     </w:p>
     <w:p>
       <w:pPr>
@@ -2782,6 +2805,7 @@
       </w:pPr>
       <w:bookmarkStart w:id="16" w:name="_Toc29469684"/>
       <w:r>
+        <w:lastRenderedPageBreak/>
         <w:t>Updatable.py</w:t>
       </w:r>
       <w:bookmarkEnd w:id="16"/>
@@ -2827,6 +2851,20 @@
         </w:rPr>
         <w:sym w:font="Wingdings" w:char="F0E0"/>
       </w:r>
+      <w:r>
+        <w:rPr>
+          <w:b/>
+        </w:rPr>
+        <w:t xml:space="preserve"> </w:t>
+      </w:r>
+      <w:hyperlink r:id="rId15" w:history="1">
+        <w:r>
+          <w:rPr>
+            <w:rStyle w:val="Hipervnculo"/>
+          </w:rPr>
+          <w:t>https://github.com/mmasso/project_olivanders/blob/master/L%C3%B3gica/updatable.py</w:t>
+        </w:r>
+      </w:hyperlink>
     </w:p>
     <w:p>
       <w:pPr>
@@ -2921,6 +2959,20 @@
         </w:rPr>
         <w:sym w:font="Wingdings" w:char="F0E0"/>
       </w:r>
+      <w:r>
+        <w:rPr>
+          <w:b/>
+        </w:rPr>
+        <w:t xml:space="preserve"> </w:t>
+      </w:r>
+      <w:hyperlink r:id="rId16" w:history="1">
+        <w:r>
+          <w:rPr>
+            <w:rStyle w:val="Hipervnculo"/>
+          </w:rPr>
+          <w:t>https://github.com/mmasso/project_olivanders/blob/master/L%C3%B3gica/Normal_item.py</w:t>
+        </w:r>
+      </w:hyperlink>
     </w:p>
     <w:p>
       <w:pPr>
@@ -2983,6 +3035,20 @@
         </w:rPr>
         <w:sym w:font="Wingdings" w:char="F0E0"/>
       </w:r>
+      <w:r>
+        <w:rPr>
+          <w:b/>
+        </w:rPr>
+        <w:t xml:space="preserve"> </w:t>
+      </w:r>
+      <w:hyperlink r:id="rId17" w:history="1">
+        <w:r>
+          <w:rPr>
+            <w:rStyle w:val="Hipervnculo"/>
+          </w:rPr>
+          <w:t>https://github.com/mmasso/project_olivanders/blob/master/L%C3%B3gica/Aged_brie.py</w:t>
+        </w:r>
+      </w:hyperlink>
     </w:p>
     <w:p>
       <w:pPr>
@@ -3042,6 +3108,20 @@
         </w:rPr>
         <w:sym w:font="Wingdings" w:char="F0E0"/>
       </w:r>
+      <w:r>
+        <w:rPr>
+          <w:b/>
+        </w:rPr>
+        <w:t xml:space="preserve"> </w:t>
+      </w:r>
+      <w:hyperlink r:id="rId18" w:history="1">
+        <w:r>
+          <w:rPr>
+            <w:rStyle w:val="Hipervnculo"/>
+          </w:rPr>
+          <w:t>https://github.com/mmasso/project_olivanders/blob/master/L%C3%B3gica/test_Backstage_pass.py</w:t>
+        </w:r>
+      </w:hyperlink>
     </w:p>
     <w:p>
       <w:pPr>
@@ -3101,6 +3181,20 @@
         </w:rPr>
         <w:sym w:font="Wingdings" w:char="F0E0"/>
       </w:r>
+      <w:r>
+        <w:rPr>
+          <w:b/>
+        </w:rPr>
+        <w:t xml:space="preserve"> </w:t>
+      </w:r>
+      <w:hyperlink r:id="rId19" w:history="1">
+        <w:r>
+          <w:rPr>
+            <w:rStyle w:val="Hipervnculo"/>
+          </w:rPr>
+          <w:t>https://github.com/mmasso/project_olivanders/blob/master/L%C3%B3gica/Conjured.py</w:t>
+        </w:r>
+      </w:hyperlink>
     </w:p>
     <w:p>
       <w:pPr>
@@ -3111,10 +3205,18 @@
     </w:p>
     <w:p>
       <w:pPr>
+        <w:pBdr>
+          <w:bottom w:val="single" w:sz="6" w:space="1" w:color="auto"/>
+        </w:pBdr>
+      </w:pPr>
+    </w:p>
+    <w:p>
+      <w:pPr>
         <w:pStyle w:val="Ttulo3"/>
       </w:pPr>
       <w:bookmarkStart w:id="21" w:name="_Toc29469689"/>
       <w:r>
+        <w:lastRenderedPageBreak/>
         <w:t>Sulfuras_hand.py</w:t>
       </w:r>
       <w:bookmarkEnd w:id="21"/>
@@ -3143,29 +3245,40 @@
       </w:r>
     </w:p>
     <w:p>
+      <w:r>
+        <w:rPr>
+          <w:b/>
+        </w:rPr>
+        <w:t xml:space="preserve">URL REPOSITORIO </w:t>
+      </w:r>
+      <w:r>
+        <w:rPr>
+          <w:b/>
+        </w:rPr>
+        <w:sym w:font="Wingdings" w:char="F0E0"/>
+      </w:r>
+      <w:r>
+        <w:rPr>
+          <w:b/>
+        </w:rPr>
+        <w:t xml:space="preserve"> </w:t>
+      </w:r>
+      <w:hyperlink r:id="rId20" w:history="1">
+        <w:r>
+          <w:rPr>
+            <w:rStyle w:val="Hipervnculo"/>
+          </w:rPr>
+          <w:t>https://github.com/mmasso/project_olivanders/blob/master/L%C3%B3gica/Sulfuras_hand.py</w:t>
+        </w:r>
+      </w:hyperlink>
+    </w:p>
+    <w:p>
       <w:pPr>
         <w:rPr>
           <w:b/>
         </w:rPr>
       </w:pPr>
-      <w:r>
-        <w:rPr>
-          <w:b/>
-        </w:rPr>
-        <w:t xml:space="preserve">URL REPOSITORIO </w:t>
-      </w:r>
-      <w:r>
-        <w:rPr>
-          <w:b/>
-        </w:rPr>
-        <w:sym w:font="Wingdings" w:char="F0E0"/>
-      </w:r>
-    </w:p>
-    <w:p/>
-    <w:p/>
-    <w:p/>
-    <w:p/>
-    <w:p/>
+    </w:p>
     <w:p>
       <w:pPr>
         <w:pStyle w:val="Ttulo2"/>
@@ -3177,7 +3290,6 @@
         <w:rPr>
           <w:u w:val="single"/>
         </w:rPr>
-        <w:lastRenderedPageBreak/>
         <w:t>Planificación y duración</w:t>
       </w:r>
     </w:p>
@@ -3197,32 +3309,40 @@
       </w:r>
     </w:p>
     <w:p>
+      <w:hyperlink r:id="rId21" w:history="1">
+        <w:r>
+          <w:rPr>
+            <w:rStyle w:val="Hipervnculo"/>
+          </w:rPr>
+          <w:t>https://github.com/mmasso/project_olivanders/blob/master/L%C3%B3gica/updatable.py</w:t>
+        </w:r>
+      </w:hyperlink>
+    </w:p>
+    <w:p/>
+    <w:p>
+      <w:pPr>
+        <w:pStyle w:val="Ttulo3"/>
+        <w:rPr>
+          <w:u w:val="single"/>
+        </w:rPr>
+      </w:pPr>
+      <w:r>
+        <w:rPr>
+          <w:u w:val="single"/>
+        </w:rPr>
+        <w:t>Dificultades :</w:t>
+      </w:r>
+    </w:p>
+    <w:p>
+      <w:r>
+        <w:t>Nuestra mayor dificultad en este proyecto el poco conocimiento que teníamos en un inicio de programación orientada a objetos. Esto supuesto que los integrantes hayamos tenido que buscar información exhaustivamente en las documentaciones ofrecidas.</w:t>
+      </w:r>
       <w:bookmarkStart w:id="22" w:name="_GoBack"/>
       <w:bookmarkEnd w:id="22"/>
     </w:p>
-    <w:p/>
-    <w:p>
-      <w:pPr>
-        <w:pStyle w:val="Ttulo3"/>
-        <w:rPr>
-          <w:u w:val="single"/>
-        </w:rPr>
-      </w:pPr>
-      <w:r>
-        <w:rPr>
-          <w:u w:val="single"/>
-        </w:rPr>
-        <w:t>Dificultades :</w:t>
-      </w:r>
-    </w:p>
-    <w:p>
-      <w:r>
-        <w:t>Nuestra mayor dificultad en este proyecto el poco conocimiento que teníamos en un inicio de programación orientada a objetos. Esto supuesto que los integrantes hayamos tenido que buscar información exhaustivamente en las documentaciones ofrecidas.</w:t>
-      </w:r>
-    </w:p>
     <w:sectPr>
-      <w:headerReference w:type="default" r:id="rId13"/>
-      <w:footerReference w:type="default" r:id="rId14"/>
+      <w:headerReference w:type="default" r:id="rId22"/>
+      <w:footerReference w:type="default" r:id="rId23"/>
       <w:pgSz w:w="11906" w:h="16838"/>
       <w:pgMar w:top="1417" w:right="1701" w:bottom="1417" w:left="1701" w:header="708" w:footer="708" w:gutter="0"/>
       <w:pgNumType w:start="0"/>
@@ -4290,6 +4410,7 @@
     <w:rsid w:val="000E5701"/>
     <w:rsid w:val="00325302"/>
     <w:rsid w:val="003741AF"/>
+    <w:rsid w:val="00D520E6"/>
   </w:rsids>
   <m:mathPr>
     <m:mathFont m:val="Cambria Math"/>
@@ -5069,7 +5190,7 @@
 </file>
 
 <file path=customXml/itemProps2.xml><?xml version="1.0" encoding="utf-8"?>
-<ds:datastoreItem xmlns:ds="http://schemas.openxmlformats.org/officeDocument/2006/customXml" ds:itemID="{E7DF4D19-B989-45CD-AC86-741CD8813B1F}">
+<ds:datastoreItem xmlns:ds="http://schemas.openxmlformats.org/officeDocument/2006/customXml" ds:itemID="{4C074593-F43B-433F-89B0-E321AED305CF}">
   <ds:schemaRefs>
     <ds:schemaRef ds:uri="http://schemas.openxmlformats.org/officeDocument/2006/bibliography"/>
   </ds:schemaRefs>

</xml_diff>